<commit_message>
last year paper summary
</commit_message>
<xml_diff>
--- a/工具文档.docx
+++ b/工具文档.docx
@@ -1778,8 +1778,6 @@
           <w:t>http://tcpreplay.appneta.com/</w:t>
         </w:r>
       </w:hyperlink>
-      <w:bookmarkStart w:id="0" w:name="_GoBack"/>
-      <w:bookmarkEnd w:id="0"/>
     </w:p>
     <w:p>
       <w:pPr>
@@ -1846,27 +1844,250 @@
       <w:pPr>
         <w:jc w:val="left"/>
         <w:rPr>
-          <w:b/>
-          <w:color w:val="000000" w:themeColor="text1"/>
-        </w:rPr>
-      </w:pPr>
-      <w:r>
-        <w:rPr>
-          <w:b/>
-          <w:sz w:val="27"/>
-        </w:rPr>
-        <w:t>测拓扑：</w:t>
-      </w:r>
-      <w:r>
-        <w:rPr>
           <w:rStyle w:val="a5"/>
           <w:b/>
           <w:color w:val="000000" w:themeColor="text1"/>
           <w:u w:val="none"/>
         </w:rPr>
+      </w:pPr>
+      <w:r>
+        <w:rPr>
+          <w:b/>
+          <w:sz w:val="27"/>
+        </w:rPr>
+        <w:t>测拓扑：</w:t>
+      </w:r>
+      <w:r>
+        <w:rPr>
+          <w:rStyle w:val="a5"/>
+          <w:b/>
+          <w:color w:val="000000" w:themeColor="text1"/>
+          <w:u w:val="none"/>
+        </w:rPr>
         <w:t>pair traceroute;rocketfuel</w:t>
       </w:r>
     </w:p>
+    <w:p>
+      <w:pPr>
+        <w:jc w:val="left"/>
+        <w:rPr>
+          <w:rStyle w:val="a5"/>
+          <w:b/>
+          <w:color w:val="000000" w:themeColor="text1"/>
+          <w:u w:val="none"/>
+        </w:rPr>
+      </w:pPr>
+      <w:r>
+        <w:rPr>
+          <w:rStyle w:val="a5"/>
+          <w:b/>
+          <w:color w:val="000000" w:themeColor="text1"/>
+          <w:u w:val="none"/>
+        </w:rPr>
+        <w:t>操作</w:t>
+      </w:r>
+      <w:r>
+        <w:rPr>
+          <w:rStyle w:val="a5"/>
+          <w:b/>
+          <w:color w:val="000000" w:themeColor="text1"/>
+          <w:u w:val="none"/>
+        </w:rPr>
+        <w:t>TCP</w:t>
+      </w:r>
+    </w:p>
+    <w:p>
+      <w:pPr>
+        <w:jc w:val="left"/>
+        <w:rPr>
+          <w:rStyle w:val="a5"/>
+          <w:b/>
+          <w:color w:val="000000" w:themeColor="text1"/>
+          <w:u w:val="none"/>
+        </w:rPr>
+      </w:pPr>
+    </w:p>
+    <w:p>
+      <w:pPr>
+        <w:jc w:val="left"/>
+        <w:rPr>
+          <w:b/>
+          <w:color w:val="000000" w:themeColor="text1"/>
+        </w:rPr>
+      </w:pPr>
+      <w:r>
+        <w:rPr>
+          <w:noProof/>
+        </w:rPr>
+        <w:lastRenderedPageBreak/>
+        <w:drawing>
+          <wp:inline distT="0" distB="0" distL="0" distR="0" wp14:anchorId="77B629AA" wp14:editId="24D572A8">
+            <wp:extent cx="5274310" cy="5030470"/>
+            <wp:effectExtent l="0" t="0" r="2540" b="0"/>
+            <wp:docPr id="11" name="图片 11"/>
+            <wp:cNvGraphicFramePr>
+              <a:graphicFrameLocks xmlns:a="http://schemas.openxmlformats.org/drawingml/2006/main" noChangeAspect="1"/>
+            </wp:cNvGraphicFramePr>
+            <a:graphic xmlns:a="http://schemas.openxmlformats.org/drawingml/2006/main">
+              <a:graphicData uri="http://schemas.openxmlformats.org/drawingml/2006/picture">
+                <pic:pic xmlns:pic="http://schemas.openxmlformats.org/drawingml/2006/picture">
+                  <pic:nvPicPr>
+                    <pic:cNvPr id="1" name=""/>
+                    <pic:cNvPicPr/>
+                  </pic:nvPicPr>
+                  <pic:blipFill>
+                    <a:blip r:embed="rId26"/>
+                    <a:stretch>
+                      <a:fillRect/>
+                    </a:stretch>
+                  </pic:blipFill>
+                  <pic:spPr>
+                    <a:xfrm>
+                      <a:off x="0" y="0"/>
+                      <a:ext cx="5274310" cy="5030470"/>
+                    </a:xfrm>
+                    <a:prstGeom prst="rect">
+                      <a:avLst/>
+                    </a:prstGeom>
+                  </pic:spPr>
+                </pic:pic>
+              </a:graphicData>
+            </a:graphic>
+          </wp:inline>
+        </w:drawing>
+      </w:r>
+    </w:p>
+    <w:p/>
+    <w:p/>
+    <w:p>
+      <w:pPr>
+        <w:jc w:val="left"/>
+        <w:rPr>
+          <w:rStyle w:val="a5"/>
+          <w:rFonts w:hint="eastAsia"/>
+          <w:b/>
+          <w:color w:val="000000" w:themeColor="text1"/>
+          <w:u w:val="none"/>
+        </w:rPr>
+      </w:pPr>
+      <w:r>
+        <w:rPr>
+          <w:rStyle w:val="a5"/>
+          <w:b/>
+          <w:color w:val="000000" w:themeColor="text1"/>
+          <w:u w:val="none"/>
+        </w:rPr>
+        <w:t>Netperf</w:t>
+      </w:r>
+      <w:r>
+        <w:rPr>
+          <w:rStyle w:val="a5"/>
+          <w:b/>
+          <w:color w:val="000000" w:themeColor="text1"/>
+          <w:u w:val="none"/>
+        </w:rPr>
+        <w:t>：测网络性能的，</w:t>
+      </w:r>
+      <w:r>
+        <w:t>Netperf</w:t>
+      </w:r>
+      <w:r>
+        <w:t>工具以</w:t>
+      </w:r>
+      <w:r>
+        <w:t>client/server</w:t>
+      </w:r>
+      <w:r>
+        <w:t>方式工作。</w:t>
+      </w:r>
+      <w:r>
+        <w:t>server</w:t>
+      </w:r>
+      <w:r>
+        <w:t>端是</w:t>
+      </w:r>
+      <w:r>
+        <w:t>netserver</w:t>
+      </w:r>
+      <w:r>
+        <w:t>，用来侦听来自</w:t>
+      </w:r>
+      <w:r>
+        <w:t>client</w:t>
+      </w:r>
+      <w:r>
+        <w:t>端的连接，</w:t>
+      </w:r>
+      <w:r>
+        <w:t>client</w:t>
+      </w:r>
+      <w:r>
+        <w:t>端是</w:t>
+      </w:r>
+      <w:r>
+        <w:t>netperf</w:t>
+      </w:r>
+      <w:r>
+        <w:t>，用来向</w:t>
+      </w:r>
+      <w:r>
+        <w:t>server</w:t>
+      </w:r>
+      <w:r>
+        <w:t>发起网络测试。在</w:t>
+      </w:r>
+      <w:r>
+        <w:t>client</w:t>
+      </w:r>
+      <w:r>
+        <w:t>与</w:t>
+      </w:r>
+      <w:r>
+        <w:t>server</w:t>
+      </w:r>
+      <w:r>
+        <w:t>之间，首先建立一个控制连接，传递有关测试配置的信息，以及测试的结果；在控制连接建立并传递了测试配置信息以后，</w:t>
+      </w:r>
+      <w:r>
+        <w:t>client</w:t>
+      </w:r>
+      <w:r>
+        <w:t>与</w:t>
+      </w:r>
+      <w:r>
+        <w:t>server</w:t>
+      </w:r>
+      <w:r>
+        <w:t>之间会再建立一个测试连接，用来来回传递着特殊的流量模式，</w:t>
+      </w:r>
+      <w:bookmarkStart w:id="0" w:name="_GoBack"/>
+      <w:bookmarkEnd w:id="0"/>
+      <w:r>
+        <w:t>以测试网络的性能。在《</w:t>
+      </w:r>
+      <w:r>
+        <w:rPr>
+          <w:rFonts w:hint="eastAsia"/>
+        </w:rPr>
+        <w:t>the design and implementation of Open vSwitch</w:t>
+      </w:r>
+      <w:r>
+        <w:t>》中用它来来测一分钟建立了多少次</w:t>
+      </w:r>
+      <w:r>
+        <w:t>TCP</w:t>
+      </w:r>
+      <w:r>
+        <w:t>从而测</w:t>
+      </w:r>
+      <w:r>
+        <w:t>OVS</w:t>
+      </w:r>
+      <w:r>
+        <w:t>的性能。</w:t>
+      </w:r>
+    </w:p>
+    <w:p/>
     <w:sectPr>
       <w:pgSz w:w="11906" w:h="16838"/>
       <w:pgMar w:top="1440" w:right="1800" w:bottom="1440" w:left="1800" w:header="851" w:footer="992" w:gutter="0"/>

</xml_diff>